<commit_message>
add a report for science in the world
</commit_message>
<xml_diff>
--- a/世界文明中的科学技术/读书报告.docx
+++ b/世界文明中的科学技术/读书报告.docx
@@ -27,63 +27,27 @@
       </w:r>
     </w:p>
     <w:p>
-      <w:proofErr w:type="gramStart"/>
-      <w:r>
-        <w:rPr>
-          <w:rFonts w:hint="eastAsia"/>
-        </w:rPr>
-        <w:t>一</w:t>
-      </w:r>
-      <w:proofErr w:type="gramEnd"/>
-      <w:r>
-        <w:rPr>
-          <w:rFonts w:hint="eastAsia"/>
-        </w:rPr>
-        <w:t>，内容介绍</w:t>
-      </w:r>
-    </w:p>
-    <w:p>
-      <w:r>
-        <w:rPr>
-          <w:rFonts w:hint="eastAsia"/>
-        </w:rPr>
-        <w:t>（</w:t>
-      </w:r>
-      <w:proofErr w:type="gramStart"/>
-      <w:r>
-        <w:rPr>
-          <w:rFonts w:hint="eastAsia"/>
-        </w:rPr>
-        <w:t>一</w:t>
-      </w:r>
-      <w:proofErr w:type="gramEnd"/>
-      <w:r>
-        <w:rPr>
-          <w:rFonts w:hint="eastAsia"/>
-        </w:rPr>
-        <w:t>），总括</w:t>
-      </w:r>
-    </w:p>
-    <w:p>
-      <w:r>
-        <w:rPr>
-          <w:rFonts w:hint="eastAsia"/>
-        </w:rPr>
-        <w:t>《科学的旅程》是由美国作家雷·斯潘根贝格与黛安娜·莫泽合著，郭奕玲，陈蓉霞，</w:t>
-      </w:r>
-      <w:proofErr w:type="gramStart"/>
-      <w:r>
-        <w:rPr>
-          <w:rFonts w:hint="eastAsia"/>
-        </w:rPr>
-        <w:t>沈慧君</w:t>
-      </w:r>
-      <w:proofErr w:type="gramEnd"/>
-      <w:r>
-        <w:rPr>
-          <w:rFonts w:hint="eastAsia"/>
-        </w:rPr>
-        <w:t>翻译的一本科学历史读物。这本书用口语化的叙述风格，向读者展示一个个人物共同推动</w:t>
+      <w:r>
+        <w:rPr>
+          <w:rFonts w:hint="eastAsia"/>
+        </w:rPr>
+        <w:t>一，内容介绍</w:t>
+      </w:r>
+    </w:p>
+    <w:p>
+      <w:r>
+        <w:rPr>
+          <w:rFonts w:hint="eastAsia"/>
+        </w:rPr>
+        <w:t>（一），总括</w:t>
+      </w:r>
+    </w:p>
+    <w:p>
+      <w:r>
+        <w:rPr>
+          <w:rFonts w:hint="eastAsia"/>
+        </w:rPr>
+        <w:t>《科学的旅程》是由美国作家雷·斯潘根贝格与黛安娜·莫泽合著，郭奕玲，陈蓉霞，沈慧君翻译的一本科学历史读物。这本书用口语化的叙述风格，向读者展示一个个人物共同推动</w:t>
       </w:r>
       <w:r>
         <w:rPr>
@@ -298,21 +262,7 @@
         <w:rPr>
           <w:rFonts w:hint="eastAsia"/>
         </w:rPr>
-        <w:t>，博物学得到了显著的发展，这使得人类在这一时期记录到的生物数量出现爆炸式增长。为了方便各地学者的沟通，林</w:t>
-      </w:r>
-      <w:proofErr w:type="gramStart"/>
-      <w:r>
-        <w:rPr>
-          <w:rFonts w:hint="eastAsia"/>
-        </w:rPr>
-        <w:t>奈提出</w:t>
-      </w:r>
-      <w:proofErr w:type="gramEnd"/>
-      <w:r>
-        <w:rPr>
-          <w:rFonts w:hint="eastAsia"/>
-        </w:rPr>
-        <w:t>了崭新的命名方式。有了统一的数据库，学者们开始考虑物种间的关系，进化论的雏形也就随之出现。此外，迟到的机械唯物主义为生命科学工作者们带来了崭新的视角，</w:t>
+        <w:t>，博物学得到了显著的发展，这使得人类在这一时期记录到的生物数量出现爆炸式增长。为了方便各地学者的沟通，林奈提出了崭新的命名方式。有了统一的数据库，学者们开始考虑物种间的关系，进化论的雏形也就随之出现。此外，迟到的机械唯物主义为生命科学工作者们带来了崭新的视角，</w:t>
       </w:r>
       <w:r>
         <w:rPr>
@@ -500,21 +450,7 @@
         <w:rPr>
           <w:rFonts w:hint="eastAsia"/>
         </w:rPr>
-        <w:t>，从而造出更好的机器。</w:t>
-      </w:r>
-      <w:proofErr w:type="gramStart"/>
-      <w:r>
-        <w:rPr>
-          <w:rFonts w:hint="eastAsia"/>
-        </w:rPr>
-        <w:t>在热质学说</w:t>
-      </w:r>
-      <w:proofErr w:type="gramEnd"/>
-      <w:r>
-        <w:rPr>
-          <w:rFonts w:hint="eastAsia"/>
-        </w:rPr>
-        <w:t>流行了一阵子后，焦耳正式地利用做功，定量地解释了热量如何在物质之间流动，这一工作直接促成了热力学第一定律的提出。在此之后，又有人提出更多的热力学方面的定律，物理学家的研究工作也因此变得越来越抽象但普适。这一时代也有不少理论物理方面的突破，麦克斯韦总结出了麦克斯韦方程组，成功地将电，磁与光这看似完全不相干的三者联系在了一起，这一工作也同时吹响了人类探求大一统理论的冲锋号角。</w:t>
+        <w:t>，从而造出更好的机器。在热质学说流行了一阵子后，焦耳正式地利用做功，定量地解释了热量如何在物质之间流动，这一工作直接促成了热力学第一定律的提出。在此之后，又有人提出更多的热力学方面的定律，物理学家的研究工作也因此变得越来越抽象但普适。这一时代也有不少理论物理方面的突破，麦克斯韦总结出了麦克斯韦方程组，成功地将电，磁与光这看似完全不相干的三者联系在了一起，这一工作也同时吹响了人类探求大一统理论的冲锋号角。</w:t>
       </w:r>
     </w:p>
     <w:p>
@@ -530,22 +466,18 @@
         </w:rPr>
         <w:t>时代有了突破，跨洋航行变得不再那么艰难，越来越多的人参与探索未知世界的冒险。达尔文就是其中之一，他在随着</w:t>
       </w:r>
-      <w:proofErr w:type="gramStart"/>
       <w:r>
         <w:t>”</w:t>
       </w:r>
-      <w:proofErr w:type="gramEnd"/>
       <w:r>
         <w:rPr>
           <w:rFonts w:hint="eastAsia"/>
         </w:rPr>
         <w:t>贝格尔号</w:t>
       </w:r>
-      <w:proofErr w:type="gramStart"/>
       <w:r>
         <w:t>”</w:t>
       </w:r>
-      <w:proofErr w:type="gramEnd"/>
       <w:r>
         <w:rPr>
           <w:rFonts w:hint="eastAsia"/>
@@ -587,30 +519,11 @@
       </w:r>
     </w:p>
     <w:p>
-      <w:pPr>
-        <w:rPr>
-          <w:rFonts w:hint="eastAsia"/>
-        </w:rPr>
-      </w:pPr>
-      <w:r>
-        <w:rPr>
-          <w:rFonts w:hint="eastAsia"/>
-        </w:rPr>
-        <w:t>卢瑟福α粒子散射</w:t>
-      </w:r>
-      <w:proofErr w:type="gramStart"/>
-      <w:r>
-        <w:rPr>
-          <w:rFonts w:hint="eastAsia"/>
-        </w:rPr>
-        <w:t>实验让</w:t>
-      </w:r>
-      <w:proofErr w:type="gramEnd"/>
-      <w:r>
-        <w:rPr>
-          <w:rFonts w:hint="eastAsia"/>
-        </w:rPr>
-        <w:t>人们对原子结构有了全新的认识，并开启了人类向微观世界探索的大门，并由此提出旧物理学无法解释的难题，新物理学呼之欲出。爱因斯坦提出相对论，首次将时间与空间连接在一起，时间不再只是</w:t>
+      <w:r>
+        <w:rPr>
+          <w:rFonts w:hint="eastAsia"/>
+        </w:rPr>
+        <w:t>卢瑟福α粒子散射实验让人们对原子结构有了全新的认识，并开启了人类向微观世界探索的大门，并由此提出旧物理学无法解释的难题，新物理学呼之欲出。爱因斯坦提出相对论，首次将时间与空间连接在一起，时间不再只是</w:t>
       </w:r>
       <w:r>
         <w:rPr>
@@ -752,21 +665,7 @@
         <w:rPr>
           <w:rFonts w:hint="eastAsia"/>
         </w:rPr>
-        <w:t>，是</w:t>
-      </w:r>
-      <w:proofErr w:type="gramStart"/>
-      <w:r>
-        <w:rPr>
-          <w:rFonts w:hint="eastAsia"/>
-        </w:rPr>
-        <w:t>进化让</w:t>
-      </w:r>
-      <w:proofErr w:type="gramEnd"/>
-      <w:r>
-        <w:rPr>
-          <w:rFonts w:hint="eastAsia"/>
-        </w:rPr>
-        <w:t>我们有能力改变这个世界</w:t>
+        <w:t>，是进化让我们有能力改变这个世界</w:t>
       </w:r>
       <w:r>
         <w:rPr>
@@ -809,21 +708,7 @@
         <w:rPr>
           <w:rFonts w:hint="eastAsia"/>
         </w:rPr>
-        <w:t>前所未有的未知与挑战，走错</w:t>
-      </w:r>
-      <w:proofErr w:type="gramStart"/>
-      <w:r>
-        <w:rPr>
-          <w:rFonts w:hint="eastAsia"/>
-        </w:rPr>
-        <w:t>一</w:t>
-      </w:r>
-      <w:proofErr w:type="gramEnd"/>
-      <w:r>
-        <w:rPr>
-          <w:rFonts w:hint="eastAsia"/>
-        </w:rPr>
-        <w:t>步</w:t>
+        <w:t>前所未有的未知与挑战，走错一步</w:t>
       </w:r>
       <w:r>
         <w:rPr>
@@ -886,13 +771,686 @@
       </w:r>
     </w:p>
     <w:p>
+      <w:r>
+        <w:rPr>
+          <w:rFonts w:hint="eastAsia"/>
+        </w:rPr>
+        <w:t>（一），</w:t>
+      </w:r>
+      <w:r>
+        <w:rPr>
+          <w:rFonts w:hint="eastAsia"/>
+        </w:rPr>
+        <w:t>艰深</w:t>
+      </w:r>
+      <w:r>
+        <w:rPr>
+          <w:rFonts w:hint="eastAsia"/>
+        </w:rPr>
+        <w:t>化</w:t>
+      </w:r>
+      <w:r>
+        <w:rPr>
+          <w:rFonts w:hint="eastAsia"/>
+        </w:rPr>
+        <w:t>与普及化</w:t>
+      </w:r>
+    </w:p>
+    <w:p>
+      <w:r>
+        <w:rPr>
+          <w:rFonts w:hint="eastAsia"/>
+        </w:rPr>
+        <w:t>随着科学的发展，</w:t>
+      </w:r>
+      <w:r>
+        <w:rPr>
+          <w:rFonts w:hint="eastAsia"/>
+        </w:rPr>
+        <w:t>顶尖科学变得越来越难以理解了，不论是量子力学中事物会随着观察者的变化而变化的</w:t>
+      </w:r>
+      <w:r>
+        <w:t>”</w:t>
+      </w:r>
+      <w:r>
+        <w:rPr>
+          <w:rFonts w:hint="eastAsia"/>
+        </w:rPr>
+        <w:t>唯心主义</w:t>
+      </w:r>
+      <w:r>
+        <w:t>”</w:t>
+      </w:r>
+      <w:r>
+        <w:rPr>
+          <w:rFonts w:hint="eastAsia"/>
+        </w:rPr>
+        <w:t>，还是相对论中时空之间复杂的几何关系，亦或是机器学习中无法理解的学习过程，这些都对人类的认知产生了新挑战。其中有的与人类最根本的认识相违背，有的挑战着人类对空间的认识与理解，还有的甚至可能都不是人类的语言域能够表示的东西。这也是理所当然的，因为科学要求人类总要发现一些新东西，而容易发现，易于理解的事物早已被发表在期刊上，只有那些艰深的，</w:t>
+      </w:r>
+      <w:r>
+        <w:t>”</w:t>
+      </w:r>
+      <w:r>
+        <w:rPr>
+          <w:rFonts w:hint="eastAsia"/>
+        </w:rPr>
+        <w:t>反人类</w:t>
+      </w:r>
+      <w:r>
+        <w:t>”</w:t>
+      </w:r>
+      <w:r>
+        <w:rPr>
+          <w:rFonts w:hint="eastAsia"/>
+        </w:rPr>
+        <w:t>的知识还在等待我们去发掘。</w:t>
+      </w:r>
+    </w:p>
+    <w:p>
+      <w:r>
+        <w:rPr>
+          <w:rFonts w:hint="eastAsia"/>
+        </w:rPr>
+        <w:t>然而另一方面，科学却又变得越来越普及。</w:t>
+      </w:r>
+      <w:r>
+        <w:rPr>
+          <w:rFonts w:hint="eastAsia"/>
+        </w:rPr>
+        <w:t>这从我们的教材中可见一斑，//年，牛顿和莱布尼茨分别独立提出了微积分的</w:t>
+      </w:r>
+      <w:r>
+        <w:rPr>
+          <w:rFonts w:hint="eastAsia"/>
+        </w:rPr>
+        <w:t>几条</w:t>
+      </w:r>
+      <w:r>
+        <w:rPr>
+          <w:rFonts w:hint="eastAsia"/>
+        </w:rPr>
+        <w:t>基本原理，</w:t>
+      </w:r>
+      <w:r>
+        <w:rPr>
+          <w:rFonts w:hint="eastAsia"/>
+        </w:rPr>
+        <w:t>为微积分的建立打下了基础。但这几条原理在当时别说是显然的，即使是专业数学家也需要花费一番功夫才能够理解。但现在，微积分</w:t>
+      </w:r>
+      <w:r>
+        <w:rPr>
+          <w:rFonts w:hint="eastAsia"/>
+        </w:rPr>
+        <w:t>却</w:t>
+      </w:r>
+      <w:r>
+        <w:rPr>
+          <w:rFonts w:hint="eastAsia"/>
+        </w:rPr>
+        <w:t>已经出现在了高中课本里//</w:t>
+      </w:r>
+      <w:r>
+        <w:rPr>
+          <w:rFonts w:hint="eastAsia"/>
+        </w:rPr>
+        <w:t>。</w:t>
+      </w:r>
+      <w:r>
+        <w:rPr>
+          <w:rFonts w:hint="eastAsia"/>
+        </w:rPr>
+        <w:t>又比如，DNA，RNA，//这些几十年前才提出的概念，在过去的这段时间里，民众对其的认识程度逐年提高//。</w:t>
+      </w:r>
+    </w:p>
+    <w:p>
+      <w:r>
+        <w:rPr>
+          <w:rFonts w:hint="eastAsia"/>
+        </w:rPr>
+        <w:t>人类每次对艰深领域的突破都将带来一种全新的视角，傅里叶//将我们熟悉的时间域映射到不那么直观的频率域，但正是这不那么直观的频率域，让我们有机会判断出哪些与时间有关的设计是物理可实现的，而哪些又只能停留在想象中。</w:t>
+      </w:r>
+      <w:r>
+        <w:rPr>
+          <w:rFonts w:hint="eastAsia"/>
+        </w:rPr>
+        <w:t>这一突破性的视角，不但能够为尖端科学的研究提供帮助，也为科学素养不那么高的大众带来了新的哲学理念。</w:t>
+      </w:r>
+      <w:r>
+        <w:rPr>
+          <w:rFonts w:hint="eastAsia"/>
+        </w:rPr>
+        <w:t>高低频法是一种近几年才提出的数字人像修图方法</w:t>
+      </w:r>
+      <w:r>
+        <w:rPr>
+          <w:rFonts w:hint="eastAsia"/>
+        </w:rPr>
+        <w:t>，这种方法将人像照片低频的颜色信息和高频的细节信息分离，通过仅修改细节信息的方式去除图像瑕疵而不会导致图像过于失真。</w:t>
+      </w:r>
+      <w:r>
+        <w:rPr>
+          <w:rFonts w:hint="eastAsia"/>
+        </w:rPr>
+        <w:t>修图师们没必要懂得傅里叶变换的那一套数学工具，他们脑中只需要有频率这一抽象概念，即可开发出如此有效的修图方法。</w:t>
+      </w:r>
+    </w:p>
+    <w:p>
+      <w:r>
+        <w:rPr>
+          <w:rFonts w:hint="eastAsia"/>
+        </w:rPr>
+        <w:t>普及</w:t>
+      </w:r>
+      <w:r>
+        <w:rPr>
+          <w:rFonts w:hint="eastAsia"/>
+        </w:rPr>
+        <w:t>来自艰深邻域的哲学思想，</w:t>
+      </w:r>
+      <w:r>
+        <w:rPr>
+          <w:rFonts w:hint="eastAsia"/>
+        </w:rPr>
+        <w:t>将有利于当代，甚至下一代科学工作者以一种全新的角度看待我们现在无法解决的难题。</w:t>
+      </w:r>
+      <w:r>
+        <w:rPr>
+          <w:rFonts w:hint="eastAsia"/>
+        </w:rPr>
+        <w:t>一个从小就知道任何函数均可以映射到无穷多个正交基上的孩子，将更容易接收数学物理方法中的各种处理方法；一个从小就理解了一切都是量子化的孩子才能更好地理解微观世界的变化。年龄越大的人越难改变思维方式，但只有思维方式随着科学的发展而发展才能带来新突破。</w:t>
+      </w:r>
+    </w:p>
+    <w:p>
+      <w:r>
+        <w:rPr>
+          <w:rFonts w:hint="eastAsia"/>
+        </w:rPr>
+        <w:t>（二），</w:t>
+      </w:r>
+      <w:r>
+        <w:rPr>
+          <w:rFonts w:hint="eastAsia"/>
+        </w:rPr>
+        <w:t>团队化</w:t>
+      </w:r>
+    </w:p>
+    <w:p>
+      <w:r>
+        <w:rPr>
+          <w:rFonts w:hint="eastAsia"/>
+        </w:rPr>
+        <w:t>深入的科学研究</w:t>
+      </w:r>
+      <w:r>
+        <w:rPr>
+          <w:rFonts w:hint="eastAsia"/>
+        </w:rPr>
+        <w:t>对智力资源的种类和数目都提出了新要求</w:t>
+      </w:r>
+      <w:r>
+        <w:rPr>
+          <w:rFonts w:hint="eastAsia"/>
+        </w:rPr>
+        <w:t>，</w:t>
+      </w:r>
+      <w:r>
+        <w:rPr>
+          <w:rFonts w:hint="eastAsia"/>
+        </w:rPr>
+        <w:t>这就</w:t>
+      </w:r>
+      <w:r>
+        <w:rPr>
+          <w:rFonts w:hint="eastAsia"/>
+        </w:rPr>
+        <w:t>需要很多不同领域的人共同参与才有可能解决科学问题。在早期的科学研究中，比如</w:t>
+      </w:r>
+      <w:r>
+        <w:rPr>
+          <w:rFonts w:hint="eastAsia"/>
+        </w:rPr>
+        <w:t>库伦</w:t>
+      </w:r>
+      <w:r>
+        <w:rPr>
+          <w:rFonts w:hint="eastAsia"/>
+        </w:rPr>
+        <w:t>//</w:t>
+      </w:r>
+      <w:r>
+        <w:rPr>
+          <w:rFonts w:hint="eastAsia"/>
+        </w:rPr>
+        <w:t>仅凭一人之力就测量出两个点电荷之间的作用力，并将其处理为数学表达式。</w:t>
+      </w:r>
+      <w:r>
+        <w:rPr>
+          <w:rFonts w:hint="eastAsia"/>
+        </w:rPr>
+        <w:t>又比如//。</w:t>
+      </w:r>
+    </w:p>
+    <w:p>
+      <w:r>
+        <w:rPr>
+          <w:rFonts w:hint="eastAsia"/>
+        </w:rPr>
+        <w:t>仅凭</w:t>
+      </w:r>
+      <w:r>
+        <w:rPr>
+          <w:rFonts w:hint="eastAsia"/>
+        </w:rPr>
+        <w:t>一</w:t>
+      </w:r>
+      <w:r>
+        <w:rPr>
+          <w:rFonts w:hint="eastAsia"/>
+        </w:rPr>
+        <w:t>人</w:t>
+      </w:r>
+      <w:r>
+        <w:rPr>
+          <w:rFonts w:hint="eastAsia"/>
+        </w:rPr>
+        <w:t>之力就能在科学史上留下名字，</w:t>
+      </w:r>
+      <w:r>
+        <w:rPr>
+          <w:rFonts w:hint="eastAsia"/>
+        </w:rPr>
+        <w:t>这在</w:t>
+      </w:r>
+      <w:r>
+        <w:rPr>
+          <w:rFonts w:hint="eastAsia"/>
+        </w:rPr>
+        <w:t>当今</w:t>
+      </w:r>
+      <w:r>
+        <w:rPr>
+          <w:rFonts w:hint="eastAsia"/>
+        </w:rPr>
+        <w:t>的科学研究</w:t>
+      </w:r>
+      <w:r>
+        <w:rPr>
+          <w:rFonts w:hint="eastAsia"/>
+        </w:rPr>
+        <w:t>中是无法</w:t>
+      </w:r>
+      <w:r>
+        <w:rPr>
+          <w:rFonts w:hint="eastAsia"/>
+        </w:rPr>
+        <w:t>想象的。</w:t>
+      </w:r>
+      <w:r>
+        <w:rPr>
+          <w:rFonts w:hint="eastAsia"/>
+        </w:rPr>
+        <w:t>磁场计算中最重要的毕奥</w:t>
+      </w:r>
+      <w:r>
+        <w:rPr>
+          <w:rFonts w:hint="eastAsia"/>
+        </w:rPr>
+        <w:t>-</w:t>
+      </w:r>
+      <w:r>
+        <w:rPr>
+          <w:rFonts w:hint="eastAsia"/>
+        </w:rPr>
+        <w:t>萨伐尔定律就是一个团队合作的例子，两个物理学家</w:t>
+      </w:r>
+      <w:r>
+        <w:rPr>
+          <w:rFonts w:hint="eastAsia"/>
+        </w:rPr>
+        <w:t>//</w:t>
+      </w:r>
+      <w:r>
+        <w:rPr>
+          <w:rFonts w:hint="eastAsia"/>
+        </w:rPr>
+        <w:t>测量</w:t>
+      </w:r>
+      <w:r>
+        <w:rPr>
+          <w:rFonts w:hint="eastAsia"/>
+        </w:rPr>
+        <w:t>出载流导线周围的磁场大小，又由数学家//处理数据，</w:t>
+      </w:r>
+      <w:r>
+        <w:rPr>
+          <w:rFonts w:hint="eastAsia"/>
+        </w:rPr>
+        <w:t>最终</w:t>
+      </w:r>
+      <w:r>
+        <w:rPr>
+          <w:rFonts w:hint="eastAsia"/>
+        </w:rPr>
+        <w:t>才</w:t>
+      </w:r>
+      <w:r>
+        <w:rPr>
+          <w:rFonts w:hint="eastAsia"/>
+        </w:rPr>
+        <w:t>得到相应的数学</w:t>
+      </w:r>
+      <w:r>
+        <w:rPr>
+          <w:rFonts w:hint="eastAsia"/>
+        </w:rPr>
+        <w:t>表达式。实际上，这样三人小组完成重大发现的可能性也已经变得微乎其微，对于一些比较重要的项目，动辄都是上万人的大组。发现了希格斯玻色子的LHC就是一个上万人的大组，从实验环境的搭建，到数据的处理</w:t>
+      </w:r>
+      <w:r>
+        <w:rPr>
+          <w:rFonts w:hint="eastAsia"/>
+        </w:rPr>
+        <w:t>，甚至是管理这个项目本身</w:t>
+      </w:r>
+      <w:r>
+        <w:rPr>
+          <w:rFonts w:hint="eastAsia"/>
+        </w:rPr>
+        <w:t>，都需要</w:t>
+      </w:r>
+      <w:r>
+        <w:rPr>
+          <w:rFonts w:hint="eastAsia"/>
+        </w:rPr>
+        <w:t>科学家进行维护，否则这个项目根本就无法工作</w:t>
+      </w:r>
+      <w:r>
+        <w:rPr>
+          <w:rFonts w:hint="eastAsia"/>
+        </w:rPr>
+        <w:t>。</w:t>
+      </w:r>
+    </w:p>
+    <w:p>
+      <w:r>
+        <w:rPr>
+          <w:rFonts w:hint="eastAsia"/>
+        </w:rPr>
+        <w:t>因此，我们需要来自社会学的突破，帮助我们建立更优的团队结构，只有这样才能避免巨大的团队变得臃肿和无用。</w:t>
+      </w:r>
+    </w:p>
+    <w:p>
+      <w:r>
+        <w:rPr>
+          <w:rFonts w:hint="eastAsia"/>
+        </w:rPr>
+        <w:t>（三），社会化</w:t>
+      </w:r>
+    </w:p>
+    <w:p>
+      <w:r>
+        <w:rPr>
+          <w:rFonts w:hint="eastAsia"/>
+        </w:rPr>
+        <w:t>科学研究不论是在研究的发起，还是资源的投入，又或者是最终产出的影响，都变得越来越社会化。</w:t>
+      </w:r>
+    </w:p>
+    <w:p>
+      <w:r>
+        <w:rPr>
+          <w:rFonts w:hint="eastAsia"/>
+        </w:rPr>
+        <w:t>1.</w:t>
+      </w:r>
+      <w:r>
+        <w:t xml:space="preserve"> </w:t>
+      </w:r>
+      <w:r>
+        <w:rPr>
+          <w:rFonts w:hint="eastAsia"/>
+        </w:rPr>
+        <w:t>研究动机</w:t>
+      </w:r>
+    </w:p>
+    <w:p>
+      <w:r>
+        <w:rPr>
+          <w:rFonts w:hint="eastAsia"/>
+        </w:rPr>
+        <w:lastRenderedPageBreak/>
+        <w:t>早期的科学研究动机更多地来自个人对周遭环境的观察，以及对变化规律的好奇，换句话说，早期的科学研究只是有钱人的个人喜好，并不是刚需。而到了现在，除了科学工作者们的好奇心，还有社会对科学进步带来的生产力突破也在引导着科学研究的进行。</w:t>
+      </w:r>
+    </w:p>
+    <w:p>
+      <w:r>
+        <w:rPr>
+          <w:rFonts w:hint="eastAsia"/>
+        </w:rPr>
+        <w:t>如果说第一次工业革命是由能工巧匠引领的，那科学家就是第二次工业革命当之无愧的领导者。只有科学改变了人类对事物的看法，社会生产才能产生新领域，才能够实现生产力的突破。而生产力的突破，则是社会发展的根本需要，科学也才从个人喜好变成了社会刚需。</w:t>
+      </w:r>
+    </w:p>
+    <w:p>
+      <w:r>
+        <w:rPr>
+          <w:rFonts w:hint="eastAsia"/>
+        </w:rPr>
+        <w:t>2.</w:t>
+      </w:r>
+      <w:r>
+        <w:t xml:space="preserve"> </w:t>
+      </w:r>
+      <w:r>
+        <w:rPr>
+          <w:rFonts w:hint="eastAsia"/>
+        </w:rPr>
+        <w:t>研究投入</w:t>
+      </w:r>
+    </w:p>
+    <w:p>
+      <w:r>
+        <w:rPr>
+          <w:rFonts w:hint="eastAsia"/>
+        </w:rPr>
+        <w:t>最早的科学研究并不需要很大的投入，有观察力和思辨能力就足够了。到了十七世纪，不少科学工作者不得不向皇室要钱，否则连个人生活都无法保障。再到现在，仅仅要钱已经不够了，科学发展需要更多方面的资源，比如材料，工艺，设计等等。</w:t>
+      </w:r>
+    </w:p>
+    <w:p>
+      <w:r>
+        <w:rPr>
+          <w:rFonts w:hint="eastAsia"/>
+        </w:rPr>
+        <w:t>//观察大自然，得到观点。</w:t>
+      </w:r>
+    </w:p>
+    <w:p>
+      <w:r>
+        <w:rPr>
+          <w:rFonts w:hint="eastAsia"/>
+        </w:rPr>
+        <w:t>//指挥和皇家天文台。</w:t>
+      </w:r>
+    </w:p>
+    <w:p>
       <w:pPr>
         <w:rPr>
           <w:rFonts w:hint="eastAsia"/>
         </w:rPr>
       </w:pPr>
+      <w:r>
+        <w:rPr>
+          <w:rFonts w:hint="eastAsia"/>
+        </w:rPr>
+        <w:t>//</w:t>
+      </w:r>
+      <w:r>
+        <w:rPr>
+          <w:rFonts w:hint="eastAsia"/>
+        </w:rPr>
+        <w:t>FAST的要求。</w:t>
+      </w:r>
+    </w:p>
+    <w:p>
+      <w:r>
+        <w:rPr>
+          <w:rFonts w:hint="eastAsia"/>
+        </w:rPr>
+        <w:t>3.</w:t>
+      </w:r>
+      <w:r>
+        <w:t xml:space="preserve"> </w:t>
+      </w:r>
+      <w:r>
+        <w:rPr>
+          <w:rFonts w:hint="eastAsia"/>
+        </w:rPr>
+        <w:t>研究产出</w:t>
+      </w:r>
+    </w:p>
+    <w:p>
+      <w:r>
+        <w:rPr>
+          <w:rFonts w:hint="eastAsia"/>
+        </w:rPr>
+        <w:t>科学研究的产出在很大程度上是由动机决定的。对于个人化的动机，产出更有可能只是满足个人的好奇心，并不会有很大的社会影响。而社会化的动机，改变一个行业甚至改变整个世界都不是一件难事。</w:t>
+      </w:r>
+    </w:p>
+    <w:p>
+      <w:r>
+        <w:rPr>
+          <w:rFonts w:hint="eastAsia"/>
+        </w:rPr>
+        <w:t>//第谷看星星？</w:t>
+      </w:r>
+    </w:p>
+    <w:p>
+      <w:r>
+        <w:rPr>
+          <w:rFonts w:hint="eastAsia"/>
+        </w:rPr>
+        <w:t>//美国政府的阿帕网</w:t>
+      </w:r>
+    </w:p>
+    <w:p>
+      <w:pPr>
+        <w:rPr>
+          <w:rFonts w:hint="eastAsia"/>
+        </w:rPr>
+      </w:pPr>
+      <w:r>
+        <w:rPr>
+          <w:rFonts w:hint="eastAsia"/>
+        </w:rPr>
+        <w:t>（四），</w:t>
+      </w:r>
+      <w:r>
+        <w:rPr>
+          <w:rFonts w:hint="eastAsia"/>
+        </w:rPr>
+        <w:t>现实</w:t>
+      </w:r>
+      <w:r>
+        <w:rPr>
+          <w:rFonts w:hint="eastAsia"/>
+        </w:rPr>
+        <w:t>化</w:t>
+      </w:r>
+    </w:p>
+    <w:p>
+      <w:r>
+        <w:rPr>
+          <w:rFonts w:hint="eastAsia"/>
+        </w:rPr>
+        <w:t>在过去，科学研究一直都局限于各种各样的理想状态，也才会有</w:t>
+      </w:r>
+      <w:r>
+        <w:t>”</w:t>
+      </w:r>
+      <w:r>
+        <w:rPr>
+          <w:rFonts w:hint="eastAsia"/>
+        </w:rPr>
+        <w:t>真空中的球形鸡</w:t>
+      </w:r>
+      <w:r>
+        <w:t>”</w:t>
+      </w:r>
+      <w:r>
+        <w:rPr>
+          <w:rFonts w:hint="eastAsia"/>
+        </w:rPr>
+        <w:t>这样嘲笑科学研究和现实相去甚远的笑话。但那都是过去的故事了，除了过于微观和过于宏观的研究一时半会儿无法产生生产力外，普通尺度的科学研究无一不以解决现实问题为目标。</w:t>
+      </w:r>
+    </w:p>
+    <w:p>
+      <w:r>
+        <w:rPr>
+          <w:rFonts w:hint="eastAsia"/>
+        </w:rPr>
+        <w:t>//破译DNA试图治疗遗传病</w:t>
+      </w:r>
+    </w:p>
+    <w:p>
+      <w:pPr>
+        <w:rPr>
+          <w:rFonts w:hint="eastAsia"/>
+        </w:rPr>
+      </w:pPr>
+      <w:r>
+        <w:rPr>
+          <w:rFonts w:hint="eastAsia"/>
+        </w:rPr>
+        <w:t>//利用噬菌体控制感染</w:t>
+      </w:r>
+    </w:p>
+    <w:p>
+      <w:r>
+        <w:rPr>
+          <w:rFonts w:hint="eastAsia"/>
+        </w:rPr>
+        <w:t>//量子计算优化战斗机气动布局</w:t>
+      </w:r>
+    </w:p>
+    <w:p>
+      <w:r>
+        <w:rPr>
+          <w:rFonts w:hint="eastAsia"/>
+        </w:rPr>
+        <w:t>这些科学问题，一个比一个复杂，一个比一个难以解释，但解决它们对与改善我们目前生活状态意义超出想象。</w:t>
+      </w:r>
+    </w:p>
+    <w:p>
+      <w:r>
+        <w:rPr>
+          <w:rFonts w:hint="eastAsia"/>
+        </w:rPr>
+        <w:t>三，总结</w:t>
+      </w:r>
+    </w:p>
+    <w:p>
+      <w:pPr>
+        <w:rPr>
+          <w:rFonts w:hint="eastAsia"/>
+        </w:rPr>
+      </w:pPr>
+      <w:r>
+        <w:rPr>
+          <w:rFonts w:hint="eastAsia"/>
+        </w:rPr>
+        <w:t>科学发展是一个持续了上千的过程，它起源于人类对周遭事物的好奇，让人类改造自然的方式变得更加合理与有效。此外，这更是一个试错的过程，只有经过现实考验的理论才能真正为人类社会的进步做出贡献。而人类社会的进步又反过来促进了科学研究的进步，每当生产技术有所突破时，相关的科学研究也能够从中受益。科学也因此从闲人的玩具变成了社会刚需，成为社会发展中不可或缺的</w:t>
+      </w:r>
+      <w:r>
+        <w:rPr>
+          <w:rFonts w:hint="eastAsia"/>
+        </w:rPr>
+        <w:t>一环</w:t>
+      </w:r>
       <w:bookmarkStart w:id="0" w:name="_GoBack"/>
       <w:bookmarkEnd w:id="0"/>
+      <w:r>
+        <w:rPr>
+          <w:rFonts w:hint="eastAsia"/>
+        </w:rPr>
+        <w:t>。</w:t>
+      </w:r>
     </w:p>
     <w:sectPr>
       <w:pgSz w:w="11906" w:h="16838"/>
@@ -902,6 +1460,44 @@
     </w:sectPr>
   </w:body>
 </w:document>
+</file>
+
+<file path=word/endnotes.xml><?xml version="1.0" encoding="utf-8"?>
+<w:endnotes xmlns:wpc="http://schemas.microsoft.com/office/word/2010/wordprocessingCanvas" xmlns:cx="http://schemas.microsoft.com/office/drawing/2014/chartex" xmlns:cx1="http://schemas.microsoft.com/office/drawing/2015/9/8/chartex" xmlns:mc="http://schemas.openxmlformats.org/markup-compatibility/2006" xmlns:o="urn:schemas-microsoft-com:office:office" xmlns:r="http://schemas.openxmlformats.org/officeDocument/2006/relationships" xmlns:m="http://schemas.openxmlformats.org/officeDocument/2006/math" xmlns:v="urn:schemas-microsoft-com:vml" xmlns:wp14="http://schemas.microsoft.com/office/word/2010/wordprocessingDrawing" xmlns:wp="http://schemas.openxmlformats.org/drawingml/2006/wordprocessingDrawing" xmlns:w10="urn:schemas-microsoft-com:office:word" xmlns:w="http://schemas.openxmlformats.org/wordprocessingml/2006/main" xmlns:w14="http://schemas.microsoft.com/office/word/2010/wordml" xmlns:w15="http://schemas.microsoft.com/office/word/2012/wordml" xmlns:w16se="http://schemas.microsoft.com/office/word/2015/wordml/symex" xmlns:wpg="http://schemas.microsoft.com/office/word/2010/wordprocessingGroup" xmlns:wpi="http://schemas.microsoft.com/office/word/2010/wordprocessingInk" xmlns:wne="http://schemas.microsoft.com/office/word/2006/wordml" xmlns:wps="http://schemas.microsoft.com/office/word/2010/wordprocessingShape" mc:Ignorable="w14 w15 w16se wp14">
+  <w:endnote w:type="separator" w:id="-1">
+    <w:p>
+      <w:r>
+        <w:separator/>
+      </w:r>
+    </w:p>
+  </w:endnote>
+  <w:endnote w:type="continuationSeparator" w:id="0">
+    <w:p>
+      <w:r>
+        <w:continuationSeparator/>
+      </w:r>
+    </w:p>
+  </w:endnote>
+</w:endnotes>
+</file>
+
+<file path=word/footnotes.xml><?xml version="1.0" encoding="utf-8"?>
+<w:footnotes xmlns:wpc="http://schemas.microsoft.com/office/word/2010/wordprocessingCanvas" xmlns:cx="http://schemas.microsoft.com/office/drawing/2014/chartex" xmlns:cx1="http://schemas.microsoft.com/office/drawing/2015/9/8/chartex" xmlns:mc="http://schemas.openxmlformats.org/markup-compatibility/2006" xmlns:o="urn:schemas-microsoft-com:office:office" xmlns:r="http://schemas.openxmlformats.org/officeDocument/2006/relationships" xmlns:m="http://schemas.openxmlformats.org/officeDocument/2006/math" xmlns:v="urn:schemas-microsoft-com:vml" xmlns:wp14="http://schemas.microsoft.com/office/word/2010/wordprocessingDrawing" xmlns:wp="http://schemas.openxmlformats.org/drawingml/2006/wordprocessingDrawing" xmlns:w10="urn:schemas-microsoft-com:office:word" xmlns:w="http://schemas.openxmlformats.org/wordprocessingml/2006/main" xmlns:w14="http://schemas.microsoft.com/office/word/2010/wordml" xmlns:w15="http://schemas.microsoft.com/office/word/2012/wordml" xmlns:w16se="http://schemas.microsoft.com/office/word/2015/wordml/symex" xmlns:wpg="http://schemas.microsoft.com/office/word/2010/wordprocessingGroup" xmlns:wpi="http://schemas.microsoft.com/office/word/2010/wordprocessingInk" xmlns:wne="http://schemas.microsoft.com/office/word/2006/wordml" xmlns:wps="http://schemas.microsoft.com/office/word/2010/wordprocessingShape" mc:Ignorable="w14 w15 w16se wp14">
+  <w:footnote w:type="separator" w:id="-1">
+    <w:p>
+      <w:r>
+        <w:separator/>
+      </w:r>
+    </w:p>
+  </w:footnote>
+  <w:footnote w:type="continuationSeparator" w:id="0">
+    <w:p>
+      <w:r>
+        <w:continuationSeparator/>
+      </w:r>
+    </w:p>
+  </w:footnote>
+</w:footnotes>
 </file>
 
 <file path=word/styles.xml><?xml version="1.0" encoding="utf-8"?>
@@ -1336,6 +1932,71 @@
       <w:color w:val="808080"/>
     </w:rPr>
   </w:style>
+  <w:style w:type="paragraph" w:styleId="a4">
+    <w:name w:val="header"/>
+    <w:basedOn w:val="a"/>
+    <w:link w:val="a5"/>
+    <w:uiPriority w:val="99"/>
+    <w:unhideWhenUsed/>
+    <w:rsid w:val="00534140"/>
+    <w:pPr>
+      <w:pBdr>
+        <w:bottom w:val="single" w:sz="6" w:space="1" w:color="auto"/>
+      </w:pBdr>
+      <w:tabs>
+        <w:tab w:val="center" w:pos="4153"/>
+        <w:tab w:val="right" w:pos="8306"/>
+      </w:tabs>
+      <w:snapToGrid w:val="0"/>
+      <w:jc w:val="center"/>
+    </w:pPr>
+    <w:rPr>
+      <w:sz w:val="18"/>
+      <w:szCs w:val="18"/>
+    </w:rPr>
+  </w:style>
+  <w:style w:type="character" w:customStyle="1" w:styleId="a5">
+    <w:name w:val="页眉 字符"/>
+    <w:basedOn w:val="a0"/>
+    <w:link w:val="a4"/>
+    <w:uiPriority w:val="99"/>
+    <w:rsid w:val="00534140"/>
+    <w:rPr>
+      <w:sz w:val="18"/>
+      <w:szCs w:val="18"/>
+    </w:rPr>
+  </w:style>
+  <w:style w:type="paragraph" w:styleId="a6">
+    <w:name w:val="footer"/>
+    <w:basedOn w:val="a"/>
+    <w:link w:val="a7"/>
+    <w:uiPriority w:val="99"/>
+    <w:unhideWhenUsed/>
+    <w:rsid w:val="00534140"/>
+    <w:pPr>
+      <w:tabs>
+        <w:tab w:val="center" w:pos="4153"/>
+        <w:tab w:val="right" w:pos="8306"/>
+      </w:tabs>
+      <w:snapToGrid w:val="0"/>
+      <w:jc w:val="left"/>
+    </w:pPr>
+    <w:rPr>
+      <w:sz w:val="18"/>
+      <w:szCs w:val="18"/>
+    </w:rPr>
+  </w:style>
+  <w:style w:type="character" w:customStyle="1" w:styleId="a7">
+    <w:name w:val="页脚 字符"/>
+    <w:basedOn w:val="a0"/>
+    <w:link w:val="a6"/>
+    <w:uiPriority w:val="99"/>
+    <w:rsid w:val="00534140"/>
+    <w:rPr>
+      <w:sz w:val="18"/>
+      <w:szCs w:val="18"/>
+    </w:rPr>
+  </w:style>
 </w:styles>
 </file>
 

</xml_diff>